<commit_message>
adding draft3 outline, and updating hw2
</commit_message>
<xml_diff>
--- a/EE598_MachineLearning/HW2.docx
+++ b/EE598_MachineLearning/HW2.docx
@@ -974,39 +974,15 @@
         <w:spacing w:after="0"/>
       </w:pPr>
       <w:r>
-        <w:t>The means ended up being: [</w:t>
-      </w:r>
-      <w:r>
-        <w:t>17.88</w:t>
-      </w:r>
-      <w:r>
-        <w:t>,</w:t>
-      </w:r>
-      <w:r>
-        <w:t xml:space="preserve"> 29.995</w:t>
-      </w:r>
-      <w:r>
-        <w:t>]</w:t>
-      </w:r>
-    </w:p>
-    <w:p>
-      <w:pPr>
-        <w:spacing w:after="0"/>
-      </w:pPr>
-      <w:r>
-        <w:t>The variance: [</w:t>
-      </w:r>
-      <w:r>
-        <w:t>16.517</w:t>
-      </w:r>
-      <w:r>
-        <w:t xml:space="preserve">, </w:t>
-      </w:r>
-      <w:r>
-        <w:t>33.51</w:t>
-      </w:r>
-      <w:r>
-        <w:t>8]</w:t>
+        <w:t>The means ended up being: [17.88, 29.995]</w:t>
+      </w:r>
+    </w:p>
+    <w:p>
+      <w:pPr>
+        <w:spacing w:after="0"/>
+      </w:pPr>
+      <w:r>
+        <w:t>The variance: [16.517, 33.518]</w:t>
       </w:r>
     </w:p>
     <w:p>
@@ -1237,13 +1213,7 @@
         <w:spacing w:after="0"/>
       </w:pPr>
       <w:r>
-        <w:t>Problem 5</w:t>
-      </w:r>
-      <w:r>
-        <w:t>b</w:t>
-      </w:r>
-      <w:r>
-        <w:t>:</w:t>
+        <w:t>Problem 5b:</w:t>
       </w:r>
     </w:p>
     <w:p>
@@ -1606,8 +1576,10 @@
         <w:spacing w:after="0"/>
       </w:pPr>
       <w:r>
-        <w:t>I will plan on using SVD extraction in python. This is a filter method because it weighting features individually.</w:t>
-      </w:r>
+        <w:t>https://machinelearningmastery.com/feature-selection-machine-learning-python/</w:t>
+      </w:r>
+      <w:bookmarkStart w:id="0" w:name="_GoBack"/>
+      <w:bookmarkEnd w:id="0"/>
     </w:p>
     <w:p>
       <w:pPr>
@@ -1685,37 +1657,10 @@
         <w:spacing w:after="0"/>
       </w:pPr>
       <w:r>
-        <w:t xml:space="preserve">Features:  total electricity consumption, time, </w:t>
-      </w:r>
-      <w:r>
-        <w:t xml:space="preserve">change </w:t>
-      </w:r>
-      <w:r>
-        <w:t>of load</w:t>
-      </w:r>
-      <w:r>
-        <w:t xml:space="preserve"> </w:t>
-      </w:r>
-      <w:r>
-        <w:t xml:space="preserve">from last 10-minute interval </w:t>
-      </w:r>
-      <w:r>
-        <w:t>(slope from last</w:t>
-      </w:r>
-      <w:r>
-        <w:t xml:space="preserve"> charge), change of slope from last 20-minute charge, </w:t>
-      </w:r>
-      <w:r>
-        <w:t>change</w:t>
-      </w:r>
-      <w:r>
-        <w:t xml:space="preserve"> (slope)</w:t>
-      </w:r>
-      <w:r>
-        <w:t xml:space="preserve"> of </w:t>
-      </w:r>
-      <w:r>
-        <w:t xml:space="preserve">electric consumption from last hour, electric consumption </w:t>
+        <w:t xml:space="preserve">Features:  total electricity consumption, time, change of load from last 10-minute interval (slope from last charge), change of slope from last 20-minute charge, </w:t>
+      </w:r>
+      <w:r>
+        <w:t xml:space="preserve">change (slope) of electric consumption from last hour, electric consumption </w:t>
       </w:r>
       <w:r>
         <w:t xml:space="preserve">difference from previous day at same time, </w:t>
@@ -1734,24 +1679,14 @@
       <w:pPr>
         <w:spacing w:after="0"/>
       </w:pPr>
-      <w:bookmarkStart w:id="0" w:name="_GoBack"/>
-      <w:bookmarkEnd w:id="0"/>
-    </w:p>
-    <w:p>
-      <w:pPr>
-        <w:spacing w:after="0"/>
-      </w:pPr>
-      <w:r>
-        <w:t xml:space="preserve">For this assignment to simplify the data extraction required I will look at the following features to see their correlation:  </w:t>
-      </w:r>
-      <w:r>
-        <w:t xml:space="preserve">total electricity consumption, time, change of load from last 10-minute interval (slope from last </w:t>
-      </w:r>
-      <w:r>
-        <w:t>energy consumption</w:t>
-      </w:r>
-      <w:r>
-        <w:t>)</w:t>
+    </w:p>
+    <w:p>
+      <w:pPr>
+        <w:spacing w:after="0"/>
+      </w:pPr>
+      <w:r>
+        <w:lastRenderedPageBreak/>
+        <w:t>For this assignment to simplify the data extraction required I will look at the following features to see their correlation:  total electricity consumption, time, change of load from last 10-minute interval (slope from last energy consumption)</w:t>
       </w:r>
     </w:p>
     <w:p>

</xml_diff>

<commit_message>
hw2 updated and python files added to it
</commit_message>
<xml_diff>
--- a/EE598_MachineLearning/HW2.docx
+++ b/EE598_MachineLearning/HW2.docx
@@ -4,7 +4,15 @@
   <w:body>
     <w:p>
       <w:r>
-        <w:t>Carl Morgenstern HW2</w:t>
+        <w:t>Carl Morgenstern</w:t>
+      </w:r>
+    </w:p>
+    <w:p>
+      <w:r>
+        <w:t>EE598 Machine Learning for Power Systems,</w:t>
+      </w:r>
+      <w:r>
+        <w:t xml:space="preserve"> HW2</w:t>
       </w:r>
     </w:p>
     <w:p>
@@ -38,6 +46,15 @@
       <w:r>
         <w:t xml:space="preserve">My background comes from Power. I have worked at a utility for the past year and a half, where my priority has been building distribution circuit models and organizing data. I have used distribution circuit models to analyze effects of PV, run fault studies, protection coordination studies, and voltage level studies. </w:t>
       </w:r>
+      <w:r>
+        <w:t xml:space="preserve">I mainly organize data from distribution circuit maps in AutoCAD, using Visual Basic scripts to modify the maps so that I can extract data accurately. Though the way I have been modifying the circuit maps is accurate, because the maps are often poorly drawn and there is ambiguous data, </w:t>
+      </w:r>
+      <w:r>
+        <w:t xml:space="preserve">it takes time to modify the maps so that the data is organized and can be extracted. I know that machine learning could be used here. </w:t>
+      </w:r>
+      <w:r>
+        <w:t xml:space="preserve"> </w:t>
+      </w:r>
     </w:p>
     <w:p>
       <w:pPr>
@@ -150,6 +167,7 @@
         </w:numPr>
       </w:pPr>
       <w:r>
+        <w:lastRenderedPageBreak/>
         <w:t xml:space="preserve">The exponential distribution is the probability distribution that describes the time or distance between Poisson events. </w:t>
       </w:r>
       <w:proofErr w:type="gramStart"/>
@@ -203,7 +221,6 @@
         </w:numPr>
       </w:pPr>
       <w:r>
-        <w:lastRenderedPageBreak/>
         <w:t xml:space="preserve">Law of large numbers is a theorem says that if you </w:t>
       </w:r>
       <w:proofErr w:type="spellStart"/>
@@ -318,6 +335,9 @@
       <w:r>
         <w:t>Anyone without any understanding of data can throw it into a machine learning program and generate results but they will have no way of explaining how they got from the inputs to the outputs. By understanding the distributions, we can extract approximate parameters from the data and mathematically prove what our machine learning program is doing, and that it follows natural trends.</w:t>
       </w:r>
+      <w:r>
+        <w:t xml:space="preserve"> </w:t>
+      </w:r>
     </w:p>
     <w:p>
       <w:r>
@@ -446,6 +466,7 @@
     </w:p>
     <w:p>
       <w:r>
+        <w:lastRenderedPageBreak/>
         <w:t>Mean survival: 1.2647058823529411</w:t>
       </w:r>
     </w:p>
@@ -493,7 +514,6 @@
         <w:spacing w:after="0"/>
       </w:pPr>
       <w:r>
-        <w:lastRenderedPageBreak/>
         <w:t xml:space="preserve">8. </w:t>
       </w:r>
       <w:r>
@@ -1066,16 +1086,37 @@
         <w:spacing w:after="0"/>
       </w:pPr>
       <w:r>
-        <w:t xml:space="preserve">This dataset is separated into 3 files. Generated customer profiles for 200 homes for a year. Level 1 charging (1920W) EV generated profiles for 348 different EVs. Level 2 charging (6600W) EV generated profiles for 348 different EVs. The profiles are for a whole year at </w:t>
-      </w:r>
-      <w:r>
+        <w:t xml:space="preserve">This dataset is separated into 3 files. Generated customer profiles for 200 homes for a year. Level 1 charging (1920W) EV generated profiles for 348 different EVs. Level 2 charging (6600W) EV generated profiles for 348 different EVs. The profiles are for </w:t>
+      </w:r>
+      <w:r>
+        <w:rPr>
+          <w:b/>
+        </w:rPr>
+        <w:t xml:space="preserve">a whole year at </w:t>
+      </w:r>
+      <w:r>
+        <w:rPr>
+          <w:b/>
+        </w:rPr>
         <w:t>10-minute</w:t>
       </w:r>
       <w:r>
+        <w:rPr>
+          <w:b/>
+        </w:rPr>
         <w:t xml:space="preserve"> intervals</w:t>
       </w:r>
       <w:r>
-        <w:t xml:space="preserve">. The household data was extracted from a larger dataset: </w:t>
+        <w:t xml:space="preserve">. </w:t>
+      </w:r>
+      <w:r>
+        <w:t xml:space="preserve">There are ~54,000 </w:t>
+      </w:r>
+      <w:r>
+        <w:t xml:space="preserve">datapoints for a whole year. </w:t>
+      </w:r>
+      <w:r>
+        <w:t xml:space="preserve">The household data was extracted from a larger dataset: </w:t>
       </w:r>
       <w:hyperlink r:id="rId14" w:history="1">
         <w:r>
@@ -1132,7 +1173,7 @@
         <w:spacing w:after="0"/>
       </w:pPr>
       <w:r>
-        <w:t>Assessing impact of charging on a customer, or on a grid. Forecasting the charging.</w:t>
+        <w:t>Assessing impact of charging on a grid. Forecasting the charging.</w:t>
       </w:r>
     </w:p>
     <w:p>
@@ -1159,13 +1200,11 @@
         <w:spacing w:after="0"/>
       </w:pPr>
       <w:r>
-        <w:t>When the vehicle is going to stop charging.</w:t>
-      </w:r>
-    </w:p>
-    <w:p>
-      <w:pPr>
-        <w:spacing w:after="0"/>
-      </w:pPr>
+        <w:t>States of charging the vehicle. If it is charging, or not charging</w:t>
+      </w:r>
+      <w:r>
+        <w:t>.</w:t>
+      </w:r>
     </w:p>
     <w:p>
       <w:pPr>
@@ -1183,91 +1222,900 @@
         <w:t xml:space="preserve">I would like to do a project on identifying if customers have EVs or batteries at their home. </w:t>
       </w:r>
       <w:r>
-        <w:t xml:space="preserve">So, I would create a set of training data, by adding the profiles that correlate together to each other. I would see how this training data correlates to each other. Do an FFT on the EV profiles to determine if </w:t>
+        <w:t xml:space="preserve">So, I would create a set of training data, by adding the profiles that correlate together to each other. I would see how this training data correlates to each other. Do an FFT on the EV profiles to determine if there </w:t>
+      </w:r>
+      <w:r>
+        <w:t xml:space="preserve">are </w:t>
+      </w:r>
+      <w:r>
+        <w:t>times</w:t>
+      </w:r>
+      <w:r>
+        <w:t xml:space="preserve"> that</w:t>
+      </w:r>
+      <w:r>
+        <w:t xml:space="preserve"> have strong correlations. Determine slopes between, datapoints to see if there is a correlation </w:t>
+      </w:r>
+      <w:r>
+        <w:t>between charging and</w:t>
+      </w:r>
+      <w:r>
+        <w:t xml:space="preserve"> </w:t>
+      </w:r>
+      <w:r>
+        <w:t>the change of total consumption. Basically, try to identify prominent features and correlations to determine new features that aren’t the starting variables.</w:t>
+      </w:r>
+    </w:p>
+    <w:p>
+      <w:pPr>
+        <w:spacing w:after="0"/>
+      </w:pPr>
+    </w:p>
+    <w:p>
+      <w:pPr>
+        <w:spacing w:after="0"/>
+      </w:pPr>
+    </w:p>
+    <w:p>
+      <w:pPr>
+        <w:spacing w:after="0"/>
+      </w:pPr>
+      <w:r>
+        <w:t>Problem 6:</w:t>
+      </w:r>
+    </w:p>
+    <w:p>
+      <w:pPr>
+        <w:spacing w:after="0"/>
+      </w:pPr>
+      <w:r>
+        <w:t>1.</w:t>
+      </w:r>
+    </w:p>
+    <w:p>
+      <w:pPr>
+        <w:spacing w:after="0"/>
+      </w:pPr>
+      <w:r>
+        <w:t xml:space="preserve">Filter method looks at each variable independently and determines weights of those variables correlating to the data. The highest </w:t>
+      </w:r>
+      <w:r>
+        <w:t>weighted</w:t>
+      </w:r>
+      <w:r>
+        <w:t xml:space="preserve"> variables are then used. The wrapper method looks at sets of variables to see which set can describe the data best, so the variables are not looked at independently</w:t>
+      </w:r>
+      <w:r>
+        <w:t>, and the highest ranked set of variables are used.</w:t>
+      </w:r>
+    </w:p>
+    <w:p>
+      <w:pPr>
+        <w:spacing w:after="0"/>
+      </w:pPr>
+      <w:r>
+        <w:t>2.</w:t>
+      </w:r>
+    </w:p>
+    <w:p>
+      <w:pPr>
+        <w:spacing w:after="0"/>
+      </w:pPr>
+      <w:r>
+        <w:t xml:space="preserve">In the power domain there are a bunch of applications that would be useful for machine learning. </w:t>
+      </w:r>
+      <w:r>
+        <w:t>I would use the filter method first to</w:t>
+      </w:r>
+      <w:r>
+        <w:t xml:space="preserve"> determin</w:t>
+      </w:r>
+      <w:r>
+        <w:t>e</w:t>
+      </w:r>
+      <w:r>
+        <w:t xml:space="preserve"> </w:t>
+      </w:r>
+      <w:r>
+        <w:t>the weights of</w:t>
+      </w:r>
+      <w:r>
+        <w:t xml:space="preserve"> correlation from my inputs to </w:t>
       </w:r>
       <w:proofErr w:type="gramStart"/>
       <w:r>
-        <w:t>there</w:t>
+        <w:t>output</w:t>
+      </w:r>
+      <w:r>
+        <w:t>s</w:t>
       </w:r>
       <w:proofErr w:type="gramEnd"/>
       <w:r>
-        <w:t xml:space="preserve"> times have strong correlations. Determine slopes between, datapoints to see if there is a correlation </w:t>
-      </w:r>
-      <w:r>
-        <w:t>between charging and</w:t>
+        <w:t xml:space="preserve"> so I can better understand the relation of each variable to my dataset.</w:t>
       </w:r>
       <w:r>
         <w:t xml:space="preserve"> </w:t>
       </w:r>
       <w:r>
-        <w:t>the change of total consumption. Basically, try to identify prominent features and correlations to determine new features that aren’t the starting variables.</w:t>
-      </w:r>
-    </w:p>
-    <w:p>
-      <w:pPr>
-        <w:spacing w:after="0"/>
-      </w:pPr>
-    </w:p>
-    <w:p>
-      <w:pPr>
-        <w:spacing w:after="0"/>
-      </w:pPr>
-      <w:r>
-        <w:t>Problem 5b:</w:t>
-      </w:r>
-    </w:p>
-    <w:p>
-      <w:pPr>
-        <w:spacing w:after="0"/>
-      </w:pPr>
-      <w:r>
-        <w:t>1.</w:t>
-      </w:r>
-    </w:p>
-    <w:p>
-      <w:pPr>
-        <w:pStyle w:val="ListParagraph"/>
-        <w:spacing w:after="0"/>
-        <w:ind w:left="0"/>
-      </w:pPr>
-      <w:r>
-        <w:t xml:space="preserve">Dataset: </w:t>
+        <w:t>B</w:t>
+      </w:r>
+      <w:r>
+        <w:t>ut then I</w:t>
+      </w:r>
+      <w:r>
+        <w:t xml:space="preserve"> would probably use the wrapper method. This tends to be more accurate </w:t>
+      </w:r>
+      <w:r>
+        <w:t>and</w:t>
+      </w:r>
+      <w:r>
+        <w:t xml:space="preserve"> </w:t>
+      </w:r>
+      <w:r>
+        <w:t xml:space="preserve">even if two variables are correlated to the output, they might also be </w:t>
+      </w:r>
+      <w:r>
+        <w:t xml:space="preserve">strongly </w:t>
+      </w:r>
+      <w:r>
+        <w:t xml:space="preserve">correlated to each other, and the wrapper method can do a better job at seeing the whole spectrum, rather than just one aspect of the output. </w:t>
+      </w:r>
+    </w:p>
+    <w:p>
+      <w:pPr>
+        <w:spacing w:after="0"/>
+      </w:pPr>
+      <w:r>
+        <w:t>3.</w:t>
+      </w:r>
+    </w:p>
+    <w:p>
+      <w:pPr>
+        <w:spacing w:after="0"/>
+      </w:pPr>
+      <w:r>
+        <w:t>The dataset is an archive of spam emails. There are 48 continuous attributes of the frequency of certain words in the email. 6 attributes for frequency of characters in the email, the average length of uninterrupted sequence of capital letters, length of longest uninterrupted sequence of capital letters, total number of capital letters in the email, and then if the email was considered spam or not.</w:t>
+      </w:r>
+    </w:p>
+    <w:p>
+      <w:pPr>
+        <w:spacing w:after="0"/>
+      </w:pPr>
+      <w:r>
+        <w:t>4.</w:t>
+      </w:r>
+    </w:p>
+    <w:p>
+      <w:pPr>
+        <w:spacing w:after="0"/>
+      </w:pPr>
+      <w:r>
+        <w:lastRenderedPageBreak/>
+        <w:t xml:space="preserve">Source: </w:t>
       </w:r>
       <w:hyperlink r:id="rId15" w:history="1">
         <w:r>
           <w:rPr>
             <w:rStyle w:val="Hyperlink"/>
           </w:rPr>
-          <w:t>https://openei.org/datasets/files/961/pub/</w:t>
+          <w:t>https://machinelearningmastery.com/feature-selection-machine-learning-python/</w:t>
         </w:r>
       </w:hyperlink>
     </w:p>
     <w:p>
       <w:pPr>
-        <w:pStyle w:val="ListParagraph"/>
-        <w:spacing w:after="0"/>
-        <w:ind w:left="0"/>
-      </w:pPr>
-      <w:r>
-        <w:t>Load data from cities. The data has hourly kW usage for a whole year (I think 2004). The data has categories for electric and gas heating, cooling, fans, interior Lights, water heater, and interior equipment. There is a massive repository with each dataset describing different building types in different cities.</w:t>
-      </w:r>
-    </w:p>
-    <w:p>
-      <w:pPr>
-        <w:pStyle w:val="ListParagraph"/>
-        <w:spacing w:after="0"/>
-        <w:ind w:left="0"/>
-      </w:pPr>
-    </w:p>
-    <w:p>
-      <w:pPr>
-        <w:pStyle w:val="ListParagraph"/>
-        <w:spacing w:after="0"/>
-        <w:ind w:left="0"/>
-      </w:pPr>
-      <w:r>
-        <w:t xml:space="preserve">Another Dataset: </w:t>
-      </w:r>
+        <w:spacing w:after="0"/>
+        <w:rPr>
+          <w:rFonts w:ascii="Courier New" w:hAnsi="Courier New" w:cs="Courier New"/>
+        </w:rPr>
+      </w:pPr>
+    </w:p>
+    <w:p>
+      <w:pPr>
+        <w:spacing w:after="0"/>
+        <w:rPr>
+          <w:rFonts w:ascii="Courier New" w:hAnsi="Courier New" w:cs="Courier New"/>
+        </w:rPr>
+      </w:pPr>
+      <w:r>
+        <w:rPr>
+          <w:rFonts w:ascii="Courier New" w:hAnsi="Courier New" w:cs="Courier New"/>
+        </w:rPr>
+        <w:t>with open(</w:t>
+      </w:r>
+      <w:proofErr w:type="spellStart"/>
+      <w:proofErr w:type="gramStart"/>
+      <w:r>
+        <w:rPr>
+          <w:rFonts w:ascii="Courier New" w:hAnsi="Courier New" w:cs="Courier New"/>
+        </w:rPr>
+        <w:t>sys.path</w:t>
+      </w:r>
+      <w:proofErr w:type="spellEnd"/>
+      <w:proofErr w:type="gramEnd"/>
+      <w:r>
+        <w:rPr>
+          <w:rFonts w:ascii="Courier New" w:hAnsi="Courier New" w:cs="Courier New"/>
+        </w:rPr>
+        <w:t>[0]+"\\spam_data.csv") as f:</w:t>
+      </w:r>
+    </w:p>
+    <w:p>
+      <w:pPr>
+        <w:spacing w:after="0"/>
+        <w:rPr>
+          <w:rFonts w:ascii="Courier New" w:hAnsi="Courier New" w:cs="Courier New"/>
+        </w:rPr>
+      </w:pPr>
+      <w:r>
+        <w:rPr>
+          <w:rFonts w:ascii="Courier New" w:hAnsi="Courier New" w:cs="Courier New"/>
+        </w:rPr>
+        <w:tab/>
+        <w:t xml:space="preserve">df = </w:t>
+      </w:r>
+      <w:proofErr w:type="spellStart"/>
+      <w:proofErr w:type="gramStart"/>
+      <w:r>
+        <w:rPr>
+          <w:rFonts w:ascii="Courier New" w:hAnsi="Courier New" w:cs="Courier New"/>
+        </w:rPr>
+        <w:t>pandas.read</w:t>
+      </w:r>
+      <w:proofErr w:type="gramEnd"/>
+      <w:r>
+        <w:rPr>
+          <w:rFonts w:ascii="Courier New" w:hAnsi="Courier New" w:cs="Courier New"/>
+        </w:rPr>
+        <w:t>_csv</w:t>
+      </w:r>
+      <w:proofErr w:type="spellEnd"/>
+      <w:r>
+        <w:rPr>
+          <w:rFonts w:ascii="Courier New" w:hAnsi="Courier New" w:cs="Courier New"/>
+        </w:rPr>
+        <w:t>(f)</w:t>
+      </w:r>
+    </w:p>
+    <w:p>
+      <w:pPr>
+        <w:spacing w:after="0"/>
+        <w:rPr>
+          <w:rFonts w:ascii="Courier New" w:hAnsi="Courier New" w:cs="Courier New"/>
+        </w:rPr>
+      </w:pPr>
+    </w:p>
+    <w:p>
+      <w:pPr>
+        <w:spacing w:after="0"/>
+        <w:rPr>
+          <w:rFonts w:ascii="Courier New" w:hAnsi="Courier New" w:cs="Courier New"/>
+        </w:rPr>
+      </w:pPr>
+      <w:r>
+        <w:rPr>
+          <w:rFonts w:ascii="Courier New" w:hAnsi="Courier New" w:cs="Courier New"/>
+        </w:rPr>
+        <w:tab/>
+      </w:r>
+      <w:proofErr w:type="spellStart"/>
+      <w:r>
+        <w:rPr>
+          <w:rFonts w:ascii="Courier New" w:hAnsi="Courier New" w:cs="Courier New"/>
+        </w:rPr>
+        <w:t>arr</w:t>
+      </w:r>
+      <w:proofErr w:type="spellEnd"/>
+      <w:r>
+        <w:rPr>
+          <w:rFonts w:ascii="Courier New" w:hAnsi="Courier New" w:cs="Courier New"/>
+        </w:rPr>
+        <w:t xml:space="preserve"> = </w:t>
+      </w:r>
+      <w:proofErr w:type="spellStart"/>
+      <w:proofErr w:type="gramStart"/>
+      <w:r>
+        <w:rPr>
+          <w:rFonts w:ascii="Courier New" w:hAnsi="Courier New" w:cs="Courier New"/>
+        </w:rPr>
+        <w:t>df.values</w:t>
+      </w:r>
+      <w:proofErr w:type="spellEnd"/>
+      <w:proofErr w:type="gramEnd"/>
+    </w:p>
+    <w:p>
+      <w:pPr>
+        <w:spacing w:after="0"/>
+        <w:rPr>
+          <w:rFonts w:ascii="Courier New" w:hAnsi="Courier New" w:cs="Courier New"/>
+        </w:rPr>
+      </w:pPr>
+      <w:r>
+        <w:rPr>
+          <w:rFonts w:ascii="Courier New" w:hAnsi="Courier New" w:cs="Courier New"/>
+        </w:rPr>
+        <w:tab/>
+        <w:t>#</w:t>
+      </w:r>
+      <w:proofErr w:type="spellStart"/>
+      <w:r>
+        <w:rPr>
+          <w:rFonts w:ascii="Courier New" w:hAnsi="Courier New" w:cs="Courier New"/>
+        </w:rPr>
+        <w:t>arr</w:t>
+      </w:r>
+      <w:proofErr w:type="spellEnd"/>
+      <w:r>
+        <w:rPr>
+          <w:rFonts w:ascii="Courier New" w:hAnsi="Courier New" w:cs="Courier New"/>
+        </w:rPr>
+        <w:t xml:space="preserve"> = </w:t>
+      </w:r>
+      <w:proofErr w:type="spellStart"/>
+      <w:proofErr w:type="gramStart"/>
+      <w:r>
+        <w:rPr>
+          <w:rFonts w:ascii="Courier New" w:hAnsi="Courier New" w:cs="Courier New"/>
+        </w:rPr>
+        <w:t>numpy.around</w:t>
+      </w:r>
+      <w:proofErr w:type="spellEnd"/>
+      <w:proofErr w:type="gramEnd"/>
+      <w:r>
+        <w:rPr>
+          <w:rFonts w:ascii="Courier New" w:hAnsi="Courier New" w:cs="Courier New"/>
+        </w:rPr>
+        <w:t>(arr,3)</w:t>
+      </w:r>
+    </w:p>
+    <w:p>
+      <w:pPr>
+        <w:spacing w:after="0"/>
+        <w:rPr>
+          <w:rFonts w:ascii="Courier New" w:hAnsi="Courier New" w:cs="Courier New"/>
+        </w:rPr>
+      </w:pPr>
+      <w:r>
+        <w:rPr>
+          <w:rFonts w:ascii="Courier New" w:hAnsi="Courier New" w:cs="Courier New"/>
+        </w:rPr>
+        <w:tab/>
+      </w:r>
+      <w:proofErr w:type="spellStart"/>
+      <w:r>
+        <w:rPr>
+          <w:rFonts w:ascii="Courier New" w:hAnsi="Courier New" w:cs="Courier New"/>
+        </w:rPr>
+        <w:t>spam_data</w:t>
+      </w:r>
+      <w:proofErr w:type="spellEnd"/>
+      <w:r>
+        <w:rPr>
+          <w:rFonts w:ascii="Courier New" w:hAnsi="Courier New" w:cs="Courier New"/>
+        </w:rPr>
+        <w:t xml:space="preserve"> = </w:t>
+      </w:r>
+      <w:proofErr w:type="spellStart"/>
+      <w:r>
+        <w:rPr>
+          <w:rFonts w:ascii="Courier New" w:hAnsi="Courier New" w:cs="Courier New"/>
+        </w:rPr>
+        <w:t>arr</w:t>
+      </w:r>
+      <w:proofErr w:type="spellEnd"/>
+      <w:proofErr w:type="gramStart"/>
+      <w:r>
+        <w:rPr>
+          <w:rFonts w:ascii="Courier New" w:hAnsi="Courier New" w:cs="Courier New"/>
+        </w:rPr>
+        <w:t>[:,</w:t>
+      </w:r>
+      <w:proofErr w:type="gramEnd"/>
+      <w:r>
+        <w:rPr>
+          <w:rFonts w:ascii="Courier New" w:hAnsi="Courier New" w:cs="Courier New"/>
+        </w:rPr>
+        <w:t>0:57]</w:t>
+      </w:r>
+    </w:p>
+    <w:p>
+      <w:pPr>
+        <w:spacing w:after="0"/>
+        <w:rPr>
+          <w:rFonts w:ascii="Courier New" w:hAnsi="Courier New" w:cs="Courier New"/>
+        </w:rPr>
+      </w:pPr>
+      <w:r>
+        <w:rPr>
+          <w:rFonts w:ascii="Courier New" w:hAnsi="Courier New" w:cs="Courier New"/>
+        </w:rPr>
+        <w:tab/>
+      </w:r>
+      <w:proofErr w:type="spellStart"/>
+      <w:r>
+        <w:rPr>
+          <w:rFonts w:ascii="Courier New" w:hAnsi="Courier New" w:cs="Courier New"/>
+        </w:rPr>
+        <w:t>spam_out</w:t>
+      </w:r>
+      <w:proofErr w:type="spellEnd"/>
+      <w:r>
+        <w:rPr>
+          <w:rFonts w:ascii="Courier New" w:hAnsi="Courier New" w:cs="Courier New"/>
+        </w:rPr>
+        <w:t xml:space="preserve"> = </w:t>
+      </w:r>
+      <w:proofErr w:type="spellStart"/>
+      <w:r>
+        <w:rPr>
+          <w:rFonts w:ascii="Courier New" w:hAnsi="Courier New" w:cs="Courier New"/>
+        </w:rPr>
+        <w:t>arr</w:t>
+      </w:r>
+      <w:proofErr w:type="spellEnd"/>
+      <w:proofErr w:type="gramStart"/>
+      <w:r>
+        <w:rPr>
+          <w:rFonts w:ascii="Courier New" w:hAnsi="Courier New" w:cs="Courier New"/>
+        </w:rPr>
+        <w:t>[:,</w:t>
+      </w:r>
+      <w:proofErr w:type="gramEnd"/>
+      <w:r>
+        <w:rPr>
+          <w:rFonts w:ascii="Courier New" w:hAnsi="Courier New" w:cs="Courier New"/>
+        </w:rPr>
+        <w:t>57]</w:t>
+      </w:r>
+    </w:p>
+    <w:p>
+      <w:pPr>
+        <w:spacing w:after="0"/>
+        <w:rPr>
+          <w:rFonts w:ascii="Courier New" w:hAnsi="Courier New" w:cs="Courier New"/>
+        </w:rPr>
+      </w:pPr>
+    </w:p>
+    <w:p>
+      <w:pPr>
+        <w:spacing w:after="0"/>
+        <w:rPr>
+          <w:rFonts w:ascii="Courier New" w:hAnsi="Courier New" w:cs="Courier New"/>
+        </w:rPr>
+      </w:pPr>
+      <w:r>
+        <w:rPr>
+          <w:rFonts w:ascii="Courier New" w:hAnsi="Courier New" w:cs="Courier New"/>
+        </w:rPr>
+        <w:tab/>
+      </w:r>
+    </w:p>
+    <w:p>
+      <w:pPr>
+        <w:spacing w:after="0"/>
+        <w:rPr>
+          <w:rFonts w:ascii="Courier New" w:hAnsi="Courier New" w:cs="Courier New"/>
+        </w:rPr>
+      </w:pPr>
+      <w:r>
+        <w:rPr>
+          <w:rFonts w:ascii="Courier New" w:hAnsi="Courier New" w:cs="Courier New"/>
+        </w:rPr>
+        <w:tab/>
+      </w:r>
+    </w:p>
+    <w:p>
+      <w:pPr>
+        <w:spacing w:after="0"/>
+        <w:rPr>
+          <w:rFonts w:ascii="Courier New" w:hAnsi="Courier New" w:cs="Courier New"/>
+        </w:rPr>
+      </w:pPr>
+    </w:p>
+    <w:p>
+      <w:pPr>
+        <w:spacing w:after="0"/>
+        <w:rPr>
+          <w:rFonts w:ascii="Courier New" w:hAnsi="Courier New" w:cs="Courier New"/>
+        </w:rPr>
+      </w:pPr>
+      <w:r>
+        <w:rPr>
+          <w:rFonts w:ascii="Courier New" w:hAnsi="Courier New" w:cs="Courier New"/>
+        </w:rPr>
+        <w:t># feature extraction</w:t>
+      </w:r>
+    </w:p>
+    <w:p>
+      <w:pPr>
+        <w:spacing w:after="0"/>
+        <w:rPr>
+          <w:rFonts w:ascii="Courier New" w:hAnsi="Courier New" w:cs="Courier New"/>
+        </w:rPr>
+      </w:pPr>
+      <w:r>
+        <w:rPr>
+          <w:rFonts w:ascii="Courier New" w:hAnsi="Courier New" w:cs="Courier New"/>
+        </w:rPr>
+        <w:t xml:space="preserve">test = </w:t>
+      </w:r>
+      <w:proofErr w:type="spellStart"/>
+      <w:proofErr w:type="gramStart"/>
+      <w:r>
+        <w:rPr>
+          <w:rFonts w:ascii="Courier New" w:hAnsi="Courier New" w:cs="Courier New"/>
+        </w:rPr>
+        <w:t>SelectKBest</w:t>
+      </w:r>
+      <w:proofErr w:type="spellEnd"/>
+      <w:r>
+        <w:rPr>
+          <w:rFonts w:ascii="Courier New" w:hAnsi="Courier New" w:cs="Courier New"/>
+        </w:rPr>
+        <w:t>(</w:t>
+      </w:r>
+      <w:proofErr w:type="spellStart"/>
+      <w:proofErr w:type="gramEnd"/>
+      <w:r>
+        <w:rPr>
+          <w:rFonts w:ascii="Courier New" w:hAnsi="Courier New" w:cs="Courier New"/>
+        </w:rPr>
+        <w:t>score_func</w:t>
+      </w:r>
+      <w:proofErr w:type="spellEnd"/>
+      <w:r>
+        <w:rPr>
+          <w:rFonts w:ascii="Courier New" w:hAnsi="Courier New" w:cs="Courier New"/>
+        </w:rPr>
+        <w:t>=chi2, k=10,)</w:t>
+      </w:r>
+    </w:p>
+    <w:p>
+      <w:pPr>
+        <w:spacing w:after="0"/>
+        <w:rPr>
+          <w:rFonts w:ascii="Courier New" w:hAnsi="Courier New" w:cs="Courier New"/>
+        </w:rPr>
+      </w:pPr>
+      <w:r>
+        <w:rPr>
+          <w:rFonts w:ascii="Courier New" w:hAnsi="Courier New" w:cs="Courier New"/>
+        </w:rPr>
+        <w:t xml:space="preserve">fit = </w:t>
+      </w:r>
+      <w:proofErr w:type="spellStart"/>
+      <w:r>
+        <w:rPr>
+          <w:rFonts w:ascii="Courier New" w:hAnsi="Courier New" w:cs="Courier New"/>
+        </w:rPr>
+        <w:t>test.fit</w:t>
+      </w:r>
+      <w:proofErr w:type="spellEnd"/>
+      <w:r>
+        <w:rPr>
+          <w:rFonts w:ascii="Courier New" w:hAnsi="Courier New" w:cs="Courier New"/>
+        </w:rPr>
+        <w:t>(</w:t>
+      </w:r>
+      <w:proofErr w:type="spellStart"/>
+      <w:r>
+        <w:rPr>
+          <w:rFonts w:ascii="Courier New" w:hAnsi="Courier New" w:cs="Courier New"/>
+        </w:rPr>
+        <w:t>spam_</w:t>
+      </w:r>
+      <w:proofErr w:type="gramStart"/>
+      <w:r>
+        <w:rPr>
+          <w:rFonts w:ascii="Courier New" w:hAnsi="Courier New" w:cs="Courier New"/>
+        </w:rPr>
+        <w:t>data,spam</w:t>
+      </w:r>
+      <w:proofErr w:type="gramEnd"/>
+      <w:r>
+        <w:rPr>
+          <w:rFonts w:ascii="Courier New" w:hAnsi="Courier New" w:cs="Courier New"/>
+        </w:rPr>
+        <w:t>_out</w:t>
+      </w:r>
+      <w:proofErr w:type="spellEnd"/>
+      <w:r>
+        <w:rPr>
+          <w:rFonts w:ascii="Courier New" w:hAnsi="Courier New" w:cs="Courier New"/>
+        </w:rPr>
+        <w:t>)</w:t>
+      </w:r>
+    </w:p>
+    <w:p>
+      <w:pPr>
+        <w:spacing w:after="0"/>
+        <w:rPr>
+          <w:rFonts w:ascii="Courier New" w:hAnsi="Courier New" w:cs="Courier New"/>
+        </w:rPr>
+      </w:pPr>
+    </w:p>
+    <w:p>
+      <w:pPr>
+        <w:spacing w:after="0"/>
+        <w:rPr>
+          <w:rFonts w:ascii="Courier New" w:hAnsi="Courier New" w:cs="Courier New"/>
+        </w:rPr>
+      </w:pPr>
+      <w:r>
+        <w:rPr>
+          <w:rFonts w:ascii="Courier New" w:hAnsi="Courier New" w:cs="Courier New"/>
+        </w:rPr>
+        <w:t>#</w:t>
+      </w:r>
+      <w:proofErr w:type="spellStart"/>
+      <w:r>
+        <w:rPr>
+          <w:rFonts w:ascii="Courier New" w:hAnsi="Courier New" w:cs="Courier New"/>
+        </w:rPr>
+        <w:t>pandas.set_</w:t>
+      </w:r>
+      <w:proofErr w:type="gramStart"/>
+      <w:r>
+        <w:rPr>
+          <w:rFonts w:ascii="Courier New" w:hAnsi="Courier New" w:cs="Courier New"/>
+        </w:rPr>
+        <w:t>option</w:t>
+      </w:r>
+      <w:proofErr w:type="spellEnd"/>
+      <w:r>
+        <w:rPr>
+          <w:rFonts w:ascii="Courier New" w:hAnsi="Courier New" w:cs="Courier New"/>
+        </w:rPr>
+        <w:t>(</w:t>
+      </w:r>
+      <w:proofErr w:type="gramEnd"/>
+      <w:r>
+        <w:rPr>
+          <w:rFonts w:ascii="Courier New" w:hAnsi="Courier New" w:cs="Courier New"/>
+        </w:rPr>
+        <w:t>'</w:t>
+      </w:r>
+      <w:proofErr w:type="spellStart"/>
+      <w:r>
+        <w:rPr>
+          <w:rFonts w:ascii="Courier New" w:hAnsi="Courier New" w:cs="Courier New"/>
+        </w:rPr>
+        <w:t>display.float_format</w:t>
+      </w:r>
+      <w:proofErr w:type="spellEnd"/>
+      <w:r>
+        <w:rPr>
+          <w:rFonts w:ascii="Courier New" w:hAnsi="Courier New" w:cs="Courier New"/>
+        </w:rPr>
+        <w:t>', lambda x: '%.3f' % x)</w:t>
+      </w:r>
+    </w:p>
+    <w:p>
+      <w:pPr>
+        <w:spacing w:after="0"/>
+        <w:rPr>
+          <w:rFonts w:ascii="Courier New" w:hAnsi="Courier New" w:cs="Courier New"/>
+        </w:rPr>
+      </w:pPr>
+      <w:r>
+        <w:rPr>
+          <w:rFonts w:ascii="Courier New" w:hAnsi="Courier New" w:cs="Courier New"/>
+        </w:rPr>
+        <w:t># summarize scores</w:t>
+      </w:r>
+    </w:p>
+    <w:p>
+      <w:pPr>
+        <w:spacing w:after="0"/>
+        <w:rPr>
+          <w:rFonts w:ascii="Courier New" w:hAnsi="Courier New" w:cs="Courier New"/>
+        </w:rPr>
+      </w:pPr>
+      <w:proofErr w:type="spellStart"/>
+      <w:r>
+        <w:rPr>
+          <w:rFonts w:ascii="Courier New" w:hAnsi="Courier New" w:cs="Courier New"/>
+        </w:rPr>
+        <w:t>numpy.set_</w:t>
+      </w:r>
+      <w:proofErr w:type="gramStart"/>
+      <w:r>
+        <w:rPr>
+          <w:rFonts w:ascii="Courier New" w:hAnsi="Courier New" w:cs="Courier New"/>
+        </w:rPr>
+        <w:t>printoptions</w:t>
+      </w:r>
+      <w:proofErr w:type="spellEnd"/>
+      <w:r>
+        <w:rPr>
+          <w:rFonts w:ascii="Courier New" w:hAnsi="Courier New" w:cs="Courier New"/>
+        </w:rPr>
+        <w:t>(</w:t>
+      </w:r>
+      <w:proofErr w:type="gramEnd"/>
+      <w:r>
+        <w:rPr>
+          <w:rFonts w:ascii="Courier New" w:hAnsi="Courier New" w:cs="Courier New"/>
+        </w:rPr>
+        <w:t>precision=3, suppress=True)</w:t>
+      </w:r>
+    </w:p>
+    <w:p>
+      <w:pPr>
+        <w:spacing w:after="0"/>
+        <w:rPr>
+          <w:rFonts w:ascii="Courier New" w:hAnsi="Courier New" w:cs="Courier New"/>
+        </w:rPr>
+      </w:pPr>
+      <w:r>
+        <w:rPr>
+          <w:rFonts w:ascii="Courier New" w:hAnsi="Courier New" w:cs="Courier New"/>
+        </w:rPr>
+        <w:t>print(</w:t>
+      </w:r>
+      <w:proofErr w:type="spellStart"/>
+      <w:proofErr w:type="gramStart"/>
+      <w:r>
+        <w:rPr>
+          <w:rFonts w:ascii="Courier New" w:hAnsi="Courier New" w:cs="Courier New"/>
+        </w:rPr>
+        <w:t>fit.scores</w:t>
+      </w:r>
+      <w:proofErr w:type="spellEnd"/>
+      <w:proofErr w:type="gramEnd"/>
+      <w:r>
+        <w:rPr>
+          <w:rFonts w:ascii="Courier New" w:hAnsi="Courier New" w:cs="Courier New"/>
+        </w:rPr>
+        <w:t>_)</w:t>
+      </w:r>
+    </w:p>
+    <w:p>
+      <w:pPr>
+        <w:spacing w:after="0"/>
+        <w:rPr>
+          <w:rFonts w:ascii="Courier New" w:hAnsi="Courier New" w:cs="Courier New"/>
+        </w:rPr>
+      </w:pPr>
+      <w:proofErr w:type="spellStart"/>
+      <w:r>
+        <w:rPr>
+          <w:rFonts w:ascii="Courier New" w:hAnsi="Courier New" w:cs="Courier New"/>
+        </w:rPr>
+        <w:t>ind</w:t>
+      </w:r>
+      <w:proofErr w:type="spellEnd"/>
+      <w:r>
+        <w:rPr>
+          <w:rFonts w:ascii="Courier New" w:hAnsi="Courier New" w:cs="Courier New"/>
+        </w:rPr>
+        <w:t xml:space="preserve"> = </w:t>
+      </w:r>
+      <w:proofErr w:type="spellStart"/>
+      <w:r>
+        <w:rPr>
+          <w:rFonts w:ascii="Courier New" w:hAnsi="Courier New" w:cs="Courier New"/>
+        </w:rPr>
+        <w:t>fit.get_</w:t>
+      </w:r>
+      <w:proofErr w:type="gramStart"/>
+      <w:r>
+        <w:rPr>
+          <w:rFonts w:ascii="Courier New" w:hAnsi="Courier New" w:cs="Courier New"/>
+        </w:rPr>
+        <w:t>support</w:t>
+      </w:r>
+      <w:proofErr w:type="spellEnd"/>
+      <w:r>
+        <w:rPr>
+          <w:rFonts w:ascii="Courier New" w:hAnsi="Courier New" w:cs="Courier New"/>
+        </w:rPr>
+        <w:t>(</w:t>
+      </w:r>
+      <w:proofErr w:type="gramEnd"/>
+      <w:r>
+        <w:rPr>
+          <w:rFonts w:ascii="Courier New" w:hAnsi="Courier New" w:cs="Courier New"/>
+        </w:rPr>
+        <w:t>True)</w:t>
+      </w:r>
+    </w:p>
+    <w:p>
+      <w:pPr>
+        <w:spacing w:after="0"/>
+        <w:rPr>
+          <w:rFonts w:ascii="Courier New" w:hAnsi="Courier New" w:cs="Courier New"/>
+        </w:rPr>
+      </w:pPr>
+      <w:r>
+        <w:rPr>
+          <w:rFonts w:ascii="Courier New" w:hAnsi="Courier New" w:cs="Courier New"/>
+        </w:rPr>
+        <w:t>print(</w:t>
+      </w:r>
+      <w:proofErr w:type="spellStart"/>
+      <w:r>
+        <w:rPr>
+          <w:rFonts w:ascii="Courier New" w:hAnsi="Courier New" w:cs="Courier New"/>
+        </w:rPr>
+        <w:t>ind</w:t>
+      </w:r>
+      <w:proofErr w:type="spellEnd"/>
+      <w:r>
+        <w:rPr>
+          <w:rFonts w:ascii="Courier New" w:hAnsi="Courier New" w:cs="Courier New"/>
+        </w:rPr>
+        <w:t>)</w:t>
+      </w:r>
+    </w:p>
+    <w:p>
+      <w:pPr>
+        <w:spacing w:after="0"/>
+      </w:pPr>
+    </w:p>
+    <w:p>
+      <w:pPr>
+        <w:spacing w:after="0"/>
+      </w:pPr>
+      <w:r>
+        <w:t>5.</w:t>
+      </w:r>
+    </w:p>
+    <w:p>
+      <w:pPr>
+        <w:spacing w:after="0"/>
+      </w:pPr>
+      <w:r>
+        <w:t>I used the a chi2 best fit filter method. It calculates the weight of the features cor</w:t>
+      </w:r>
+      <w:r>
+        <w:t>relating to the output. In the above scenario, I chose to extract the 10 best features</w:t>
+      </w:r>
+      <w:r>
+        <w:t>, and their indices are stored in the “</w:t>
+      </w:r>
+      <w:proofErr w:type="spellStart"/>
+      <w:r>
+        <w:t>ind</w:t>
+      </w:r>
+      <w:proofErr w:type="spellEnd"/>
+      <w:r>
+        <w:t>” array. The weights are calculated by the chi2 test, the higher the correlation, the higher the weights.</w:t>
+      </w:r>
+    </w:p>
+    <w:p>
+      <w:pPr>
+        <w:spacing w:after="0"/>
+      </w:pPr>
+    </w:p>
+    <w:p>
+      <w:pPr>
+        <w:spacing w:after="0"/>
+      </w:pPr>
+      <w:r>
+        <w:t>Problem 7:</w:t>
+      </w:r>
+    </w:p>
+    <w:p>
+      <w:pPr>
+        <w:spacing w:after="0"/>
+      </w:pPr>
+      <w:r>
+        <w:t>1.</w:t>
+      </w:r>
+    </w:p>
+    <w:p>
+      <w:pPr>
+        <w:spacing w:after="0"/>
+      </w:pPr>
+      <w:r>
+        <w:t xml:space="preserve">Same as problem 5. </w:t>
+      </w:r>
+    </w:p>
+    <w:p>
+      <w:pPr>
+        <w:spacing w:after="0"/>
+      </w:pPr>
       <w:hyperlink r:id="rId16" w:history="1">
         <w:r>
           <w:rPr>
@@ -1279,428 +2127,1031 @@
     </w:p>
     <w:p>
       <w:pPr>
-        <w:pStyle w:val="ListParagraph"/>
-        <w:spacing w:after="0"/>
-        <w:ind w:left="0"/>
-      </w:pPr>
-      <w:r>
-        <w:t xml:space="preserve">Residential load </w:t>
-      </w:r>
+        <w:spacing w:after="0"/>
+      </w:pPr>
+      <w:r>
+        <w:t>2.</w:t>
+      </w:r>
+    </w:p>
+    <w:p>
+      <w:pPr>
+        <w:spacing w:after="0"/>
+      </w:pPr>
+      <w:r>
+        <w:t>I will be adding the PEV consumption to the households. My outputs will be the electricity consumption of the vehicle, because that is what I am going to try to predict, based on the following inputs: Time</w:t>
+      </w:r>
+      <w:r>
+        <w:t xml:space="preserve"> (hour and minute)</w:t>
+      </w:r>
+      <w:r>
+        <w:t>,</w:t>
+      </w:r>
+      <w:r>
+        <w:t xml:space="preserve"> Time (day of the week),</w:t>
+      </w:r>
+      <w:r>
+        <w:t xml:space="preserve"> total Watts, change in total Watts. Unlike the Spam dataset in problem </w:t>
+      </w:r>
+      <w:r>
+        <w:t xml:space="preserve">6, there are not a lot of inputs per output, and if I use this dataset for future research, I will have to come up with other inputs, such as time from last charge. I could also organize the data into different subsets to determine </w:t>
+      </w:r>
+      <w:r>
+        <w:t>if</w:t>
+      </w:r>
+      <w:r>
+        <w:t xml:space="preserve"> different correlations between work days </w:t>
+      </w:r>
+      <w:r>
+        <w:t>and weekends, or during hours of the day.</w:t>
+      </w:r>
+      <w:r>
+        <w:t xml:space="preserve"> </w:t>
+      </w:r>
+    </w:p>
+    <w:p>
+      <w:pPr>
+        <w:spacing w:after="0"/>
+      </w:pPr>
+    </w:p>
+    <w:p>
+      <w:pPr>
+        <w:spacing w:after="0"/>
+      </w:pPr>
+      <w:r>
+        <w:t xml:space="preserve">Other </w:t>
+      </w:r>
+      <w:r>
+        <w:t>Features</w:t>
+      </w:r>
+      <w:r>
+        <w:t xml:space="preserve"> I could generate but are not explicitly stated in the data</w:t>
+      </w:r>
+      <w:r>
+        <w:t xml:space="preserve">:  change of slope from last 20-minute charge, </w:t>
+      </w:r>
+      <w:r>
+        <w:t xml:space="preserve">change (slope) of electric consumption from last hour, electric consumption </w:t>
+      </w:r>
+      <w:r>
+        <w:t xml:space="preserve">difference from previous day at same time, </w:t>
+      </w:r>
+      <w:r>
+        <w:t xml:space="preserve">electric consumption </w:t>
+      </w:r>
+      <w:r>
+        <w:t>difference from previous wee</w:t>
+      </w:r>
+      <w:r>
+        <w:t xml:space="preserve">k at same day and time. </w:t>
+      </w:r>
+    </w:p>
+    <w:p>
+      <w:pPr>
+        <w:spacing w:after="0"/>
+      </w:pPr>
+    </w:p>
+    <w:p>
+      <w:pPr>
+        <w:spacing w:after="0"/>
+      </w:pPr>
+      <w:r>
+        <w:t>3.</w:t>
+      </w:r>
+    </w:p>
+    <w:p>
+      <w:pPr>
+        <w:spacing w:after="0"/>
+        <w:rPr>
+          <w:rFonts w:ascii="Courier New" w:hAnsi="Courier New" w:cs="Courier New"/>
+        </w:rPr>
+      </w:pPr>
+      <w:r>
+        <w:rPr>
+          <w:rFonts w:ascii="Courier New" w:hAnsi="Courier New" w:cs="Courier New"/>
+        </w:rPr>
+        <w:t>with open(</w:t>
+      </w:r>
+      <w:proofErr w:type="spellStart"/>
       <w:proofErr w:type="gramStart"/>
       <w:r>
-        <w:t>profiles, and</w:t>
-      </w:r>
+        <w:rPr>
+          <w:rFonts w:ascii="Courier New" w:hAnsi="Courier New" w:cs="Courier New"/>
+        </w:rPr>
+        <w:t>sys.path</w:t>
+      </w:r>
+      <w:proofErr w:type="spellEnd"/>
       <w:proofErr w:type="gramEnd"/>
       <w:r>
-        <w:t xml:space="preserve"> generated electric vehicle load profiles.</w:t>
-      </w:r>
-    </w:p>
-    <w:p>
-      <w:pPr>
-        <w:pStyle w:val="ListParagraph"/>
-        <w:spacing w:after="0"/>
-        <w:ind w:left="0"/>
-      </w:pPr>
-    </w:p>
-    <w:p>
-      <w:pPr>
-        <w:spacing w:after="0"/>
-      </w:pPr>
-      <w:r>
-        <w:t>2.</w:t>
-      </w:r>
-    </w:p>
-    <w:p>
-      <w:pPr>
-        <w:spacing w:after="0"/>
-      </w:pPr>
-      <w:r>
-        <w:t>There are 10 categories per file:</w:t>
-      </w:r>
-    </w:p>
-    <w:p>
-      <w:pPr>
-        <w:spacing w:after="0"/>
-      </w:pPr>
-      <w:r>
-        <w:t xml:space="preserve">Time (Day and Hour), Electricity, </w:t>
+        <w:rPr>
+          <w:rFonts w:ascii="Courier New" w:hAnsi="Courier New" w:cs="Courier New"/>
+        </w:rPr>
+        <w:t>[0]+"\\combined_EV_HH.csv") as f:</w:t>
+      </w:r>
+    </w:p>
+    <w:p>
+      <w:pPr>
+        <w:spacing w:after="0"/>
+        <w:rPr>
+          <w:rFonts w:ascii="Courier New" w:hAnsi="Courier New" w:cs="Courier New"/>
+        </w:rPr>
+      </w:pPr>
+      <w:r>
+        <w:rPr>
+          <w:rFonts w:ascii="Courier New" w:hAnsi="Courier New" w:cs="Courier New"/>
+        </w:rPr>
+        <w:tab/>
+        <w:t xml:space="preserve">df = </w:t>
       </w:r>
       <w:proofErr w:type="spellStart"/>
       <w:proofErr w:type="gramStart"/>
       <w:r>
-        <w:t>Fans:Electric</w:t>
-      </w:r>
-      <w:proofErr w:type="spellEnd"/>
+        <w:rPr>
+          <w:rFonts w:ascii="Courier New" w:hAnsi="Courier New" w:cs="Courier New"/>
+        </w:rPr>
+        <w:t>pandas.read</w:t>
+      </w:r>
       <w:proofErr w:type="gramEnd"/>
       <w:r>
-        <w:t xml:space="preserve">, </w:t>
-      </w:r>
-      <w:proofErr w:type="spellStart"/>
-      <w:r>
-        <w:t>Cooling:Electric</w:t>
-      </w:r>
-      <w:proofErr w:type="spellEnd"/>
-      <w:r>
-        <w:t xml:space="preserve">, </w:t>
-      </w:r>
-      <w:proofErr w:type="spellStart"/>
-      <w:r>
-        <w:t>Heating:Electric</w:t>
-      </w:r>
-      <w:proofErr w:type="spellEnd"/>
-      <w:r>
-        <w:t xml:space="preserve">, </w:t>
-      </w:r>
-      <w:proofErr w:type="spellStart"/>
-      <w:r>
-        <w:t>InteriorLights:Electric</w:t>
-      </w:r>
-      <w:proofErr w:type="spellEnd"/>
-      <w:r>
-        <w:t xml:space="preserve">, </w:t>
-      </w:r>
-      <w:proofErr w:type="spellStart"/>
-      <w:r>
-        <w:t>InteriorEquipment:Electric</w:t>
-      </w:r>
-      <w:proofErr w:type="spellEnd"/>
-      <w:r>
-        <w:t xml:space="preserve">, Gas, </w:t>
-      </w:r>
-      <w:proofErr w:type="spellStart"/>
-      <w:r>
-        <w:t>Heating:Gas</w:t>
-      </w:r>
-      <w:proofErr w:type="spellEnd"/>
-      <w:r>
-        <w:t xml:space="preserve">, </w:t>
-      </w:r>
-      <w:proofErr w:type="spellStart"/>
-      <w:r>
-        <w:t>InteriorEquipment:Gas</w:t>
-      </w:r>
-      <w:proofErr w:type="spellEnd"/>
-      <w:r>
-        <w:t xml:space="preserve">, </w:t>
-      </w:r>
-      <w:proofErr w:type="spellStart"/>
-      <w:r>
-        <w:t>WaterHeater:Gas</w:t>
-      </w:r>
-      <w:proofErr w:type="spellEnd"/>
-    </w:p>
-    <w:p>
-      <w:pPr>
-        <w:spacing w:after="0"/>
-      </w:pPr>
-      <w:r>
-        <w:t xml:space="preserve">But the files are also separated if they are Residential or </w:t>
-      </w:r>
-      <w:proofErr w:type="spellStart"/>
-      <w:r>
-        <w:t>Commerical</w:t>
-      </w:r>
-      <w:proofErr w:type="spellEnd"/>
-      <w:r>
-        <w:t>, City, Building Name.</w:t>
-      </w:r>
-    </w:p>
-    <w:p>
-      <w:pPr>
-        <w:spacing w:after="0"/>
-      </w:pPr>
-      <w:r>
-        <w:t>So, if you include that time has two variables, then there are 14 starting variables in the data set.</w:t>
-      </w:r>
-    </w:p>
-    <w:p>
-      <w:pPr>
-        <w:spacing w:after="0"/>
-      </w:pPr>
-      <w:r>
-        <w:t>3.</w:t>
-      </w:r>
-    </w:p>
-    <w:p>
-      <w:pPr>
-        <w:spacing w:after="0"/>
-      </w:pPr>
-      <w:r>
-        <w:t>Identifying if PV is installed at one of the customers. Or forecasting load.</w:t>
-      </w:r>
-    </w:p>
-    <w:p>
-      <w:pPr>
-        <w:spacing w:after="0"/>
-      </w:pPr>
-      <w:r>
-        <w:lastRenderedPageBreak/>
+        <w:rPr>
+          <w:rFonts w:ascii="Courier New" w:hAnsi="Courier New" w:cs="Courier New"/>
+        </w:rPr>
+        <w:t>_csv</w:t>
+      </w:r>
+      <w:proofErr w:type="spellEnd"/>
+      <w:r>
+        <w:rPr>
+          <w:rFonts w:ascii="Courier New" w:hAnsi="Courier New" w:cs="Courier New"/>
+        </w:rPr>
+        <w:t>(f)</w:t>
+      </w:r>
+    </w:p>
+    <w:p>
+      <w:pPr>
+        <w:spacing w:after="0"/>
+        <w:rPr>
+          <w:rFonts w:ascii="Courier New" w:hAnsi="Courier New" w:cs="Courier New"/>
+        </w:rPr>
+      </w:pPr>
+      <w:r>
+        <w:rPr>
+          <w:rFonts w:ascii="Courier New" w:hAnsi="Courier New" w:cs="Courier New"/>
+        </w:rPr>
+        <w:tab/>
+        <w:t xml:space="preserve">df['Time'] = </w:t>
+      </w:r>
+      <w:proofErr w:type="spellStart"/>
+      <w:r>
+        <w:rPr>
+          <w:rFonts w:ascii="Courier New" w:hAnsi="Courier New" w:cs="Courier New"/>
+        </w:rPr>
+        <w:t>pandas.to_datetime</w:t>
+      </w:r>
+      <w:proofErr w:type="spellEnd"/>
+      <w:r>
+        <w:rPr>
+          <w:rFonts w:ascii="Courier New" w:hAnsi="Courier New" w:cs="Courier New"/>
+        </w:rPr>
+        <w:t>(df['Time'])</w:t>
+      </w:r>
+    </w:p>
+    <w:p>
+      <w:pPr>
+        <w:spacing w:after="0"/>
+        <w:rPr>
+          <w:rFonts w:ascii="Courier New" w:hAnsi="Courier New" w:cs="Courier New"/>
+        </w:rPr>
+      </w:pPr>
+      <w:r>
+        <w:rPr>
+          <w:rFonts w:ascii="Courier New" w:hAnsi="Courier New" w:cs="Courier New"/>
+        </w:rPr>
+        <w:tab/>
+      </w:r>
+    </w:p>
+    <w:p>
+      <w:pPr>
+        <w:spacing w:after="0"/>
+        <w:rPr>
+          <w:rFonts w:ascii="Courier New" w:hAnsi="Courier New" w:cs="Courier New"/>
+        </w:rPr>
+      </w:pPr>
+      <w:r>
+        <w:rPr>
+          <w:rFonts w:ascii="Courier New" w:hAnsi="Courier New" w:cs="Courier New"/>
+        </w:rPr>
+        <w:tab/>
+        <w:t>df['Time'] = [</w:t>
+      </w:r>
+      <w:proofErr w:type="spellStart"/>
+      <w:proofErr w:type="gramStart"/>
+      <w:r>
+        <w:rPr>
+          <w:rFonts w:ascii="Courier New" w:hAnsi="Courier New" w:cs="Courier New"/>
+        </w:rPr>
+        <w:t>d.hour</w:t>
+      </w:r>
+      <w:proofErr w:type="spellEnd"/>
+      <w:proofErr w:type="gramEnd"/>
+      <w:r>
+        <w:rPr>
+          <w:rFonts w:ascii="Courier New" w:hAnsi="Courier New" w:cs="Courier New"/>
+        </w:rPr>
+        <w:t xml:space="preserve">*60 + </w:t>
+      </w:r>
+      <w:proofErr w:type="spellStart"/>
+      <w:r>
+        <w:rPr>
+          <w:rFonts w:ascii="Courier New" w:hAnsi="Courier New" w:cs="Courier New"/>
+        </w:rPr>
+        <w:t>d.minute</w:t>
+      </w:r>
+      <w:proofErr w:type="spellEnd"/>
+      <w:r>
+        <w:rPr>
+          <w:rFonts w:ascii="Courier New" w:hAnsi="Courier New" w:cs="Courier New"/>
+        </w:rPr>
+        <w:t xml:space="preserve"> for d in df['Time']]</w:t>
+      </w:r>
+    </w:p>
+    <w:p>
+      <w:pPr>
+        <w:spacing w:after="0"/>
+        <w:rPr>
+          <w:rFonts w:ascii="Courier New" w:hAnsi="Courier New" w:cs="Courier New"/>
+        </w:rPr>
+      </w:pPr>
+    </w:p>
+    <w:p>
+      <w:pPr>
+        <w:spacing w:after="0"/>
+        <w:rPr>
+          <w:rFonts w:ascii="Courier New" w:hAnsi="Courier New" w:cs="Courier New"/>
+        </w:rPr>
+      </w:pPr>
+      <w:r>
+        <w:rPr>
+          <w:rFonts w:ascii="Courier New" w:hAnsi="Courier New" w:cs="Courier New"/>
+        </w:rPr>
+        <w:tab/>
+      </w:r>
+      <w:proofErr w:type="spellStart"/>
+      <w:r>
+        <w:rPr>
+          <w:rFonts w:ascii="Courier New" w:hAnsi="Courier New" w:cs="Courier New"/>
+        </w:rPr>
+        <w:t>arr</w:t>
+      </w:r>
+      <w:proofErr w:type="spellEnd"/>
+      <w:r>
+        <w:rPr>
+          <w:rFonts w:ascii="Courier New" w:hAnsi="Courier New" w:cs="Courier New"/>
+        </w:rPr>
+        <w:t xml:space="preserve"> = </w:t>
+      </w:r>
+      <w:proofErr w:type="spellStart"/>
+      <w:proofErr w:type="gramStart"/>
+      <w:r>
+        <w:rPr>
+          <w:rFonts w:ascii="Courier New" w:hAnsi="Courier New" w:cs="Courier New"/>
+        </w:rPr>
+        <w:t>df.values</w:t>
+      </w:r>
+      <w:proofErr w:type="spellEnd"/>
+      <w:proofErr w:type="gramEnd"/>
+    </w:p>
+    <w:p>
+      <w:pPr>
+        <w:spacing w:after="0"/>
+        <w:rPr>
+          <w:rFonts w:ascii="Courier New" w:hAnsi="Courier New" w:cs="Courier New"/>
+        </w:rPr>
+      </w:pPr>
+      <w:r>
+        <w:rPr>
+          <w:rFonts w:ascii="Courier New" w:hAnsi="Courier New" w:cs="Courier New"/>
+        </w:rPr>
+        <w:tab/>
+        <w:t>print (</w:t>
+      </w:r>
+      <w:proofErr w:type="spellStart"/>
+      <w:r>
+        <w:rPr>
+          <w:rFonts w:ascii="Courier New" w:hAnsi="Courier New" w:cs="Courier New"/>
+        </w:rPr>
+        <w:t>arr</w:t>
+      </w:r>
+      <w:proofErr w:type="spellEnd"/>
+      <w:r>
+        <w:rPr>
+          <w:rFonts w:ascii="Courier New" w:hAnsi="Courier New" w:cs="Courier New"/>
+        </w:rPr>
+        <w:t>)</w:t>
+      </w:r>
+    </w:p>
+    <w:p>
+      <w:pPr>
+        <w:spacing w:after="0"/>
+        <w:rPr>
+          <w:rFonts w:ascii="Courier New" w:hAnsi="Courier New" w:cs="Courier New"/>
+        </w:rPr>
+      </w:pPr>
+      <w:r>
+        <w:rPr>
+          <w:rFonts w:ascii="Courier New" w:hAnsi="Courier New" w:cs="Courier New"/>
+        </w:rPr>
+        <w:tab/>
+        <w:t>#</w:t>
+      </w:r>
+      <w:proofErr w:type="spellStart"/>
+      <w:r>
+        <w:rPr>
+          <w:rFonts w:ascii="Courier New" w:hAnsi="Courier New" w:cs="Courier New"/>
+        </w:rPr>
+        <w:t>arr</w:t>
+      </w:r>
+      <w:proofErr w:type="spellEnd"/>
+      <w:r>
+        <w:rPr>
+          <w:rFonts w:ascii="Courier New" w:hAnsi="Courier New" w:cs="Courier New"/>
+        </w:rPr>
+        <w:t xml:space="preserve"> = </w:t>
+      </w:r>
+      <w:proofErr w:type="spellStart"/>
+      <w:proofErr w:type="gramStart"/>
+      <w:r>
+        <w:rPr>
+          <w:rFonts w:ascii="Courier New" w:hAnsi="Courier New" w:cs="Courier New"/>
+        </w:rPr>
+        <w:t>numpy.around</w:t>
+      </w:r>
+      <w:proofErr w:type="spellEnd"/>
+      <w:proofErr w:type="gramEnd"/>
+      <w:r>
+        <w:rPr>
+          <w:rFonts w:ascii="Courier New" w:hAnsi="Courier New" w:cs="Courier New"/>
+        </w:rPr>
+        <w:t>(arr,3)</w:t>
+      </w:r>
+    </w:p>
+    <w:p>
+      <w:pPr>
+        <w:spacing w:after="0"/>
+        <w:rPr>
+          <w:rFonts w:ascii="Courier New" w:hAnsi="Courier New" w:cs="Courier New"/>
+        </w:rPr>
+      </w:pPr>
+      <w:r>
+        <w:rPr>
+          <w:rFonts w:ascii="Courier New" w:hAnsi="Courier New" w:cs="Courier New"/>
+        </w:rPr>
+        <w:tab/>
+        <w:t xml:space="preserve">data = </w:t>
+      </w:r>
+      <w:proofErr w:type="spellStart"/>
+      <w:r>
+        <w:rPr>
+          <w:rFonts w:ascii="Courier New" w:hAnsi="Courier New" w:cs="Courier New"/>
+        </w:rPr>
+        <w:t>arr</w:t>
+      </w:r>
+      <w:proofErr w:type="spellEnd"/>
+      <w:proofErr w:type="gramStart"/>
+      <w:r>
+        <w:rPr>
+          <w:rFonts w:ascii="Courier New" w:hAnsi="Courier New" w:cs="Courier New"/>
+        </w:rPr>
+        <w:t>[:,</w:t>
+      </w:r>
+      <w:proofErr w:type="gramEnd"/>
+      <w:r>
+        <w:rPr>
+          <w:rFonts w:ascii="Courier New" w:hAnsi="Courier New" w:cs="Courier New"/>
+        </w:rPr>
+        <w:t>[0,3]]</w:t>
+      </w:r>
+    </w:p>
+    <w:p>
+      <w:pPr>
+        <w:spacing w:after="0"/>
+        <w:rPr>
+          <w:rFonts w:ascii="Courier New" w:hAnsi="Courier New" w:cs="Courier New"/>
+        </w:rPr>
+      </w:pPr>
+      <w:r>
+        <w:rPr>
+          <w:rFonts w:ascii="Courier New" w:hAnsi="Courier New" w:cs="Courier New"/>
+        </w:rPr>
+        <w:tab/>
+      </w:r>
+      <w:proofErr w:type="spellStart"/>
+      <w:r>
+        <w:rPr>
+          <w:rFonts w:ascii="Courier New" w:hAnsi="Courier New" w:cs="Courier New"/>
+        </w:rPr>
+        <w:t>EVcharge</w:t>
+      </w:r>
+      <w:proofErr w:type="spellEnd"/>
+      <w:r>
+        <w:rPr>
+          <w:rFonts w:ascii="Courier New" w:hAnsi="Courier New" w:cs="Courier New"/>
+        </w:rPr>
+        <w:t xml:space="preserve"> = </w:t>
+      </w:r>
+      <w:proofErr w:type="spellStart"/>
+      <w:r>
+        <w:rPr>
+          <w:rFonts w:ascii="Courier New" w:hAnsi="Courier New" w:cs="Courier New"/>
+        </w:rPr>
+        <w:t>arr</w:t>
+      </w:r>
+      <w:proofErr w:type="spellEnd"/>
+      <w:proofErr w:type="gramStart"/>
+      <w:r>
+        <w:rPr>
+          <w:rFonts w:ascii="Courier New" w:hAnsi="Courier New" w:cs="Courier New"/>
+        </w:rPr>
+        <w:t>[:,</w:t>
+      </w:r>
+      <w:proofErr w:type="gramEnd"/>
+      <w:r>
+        <w:rPr>
+          <w:rFonts w:ascii="Courier New" w:hAnsi="Courier New" w:cs="Courier New"/>
+        </w:rPr>
+        <w:t>1]</w:t>
+      </w:r>
+    </w:p>
+    <w:p>
+      <w:pPr>
+        <w:spacing w:after="0"/>
+        <w:rPr>
+          <w:rFonts w:ascii="Courier New" w:hAnsi="Courier New" w:cs="Courier New"/>
+        </w:rPr>
+      </w:pPr>
+    </w:p>
+    <w:p>
+      <w:pPr>
+        <w:spacing w:after="0"/>
+        <w:rPr>
+          <w:rFonts w:ascii="Courier New" w:hAnsi="Courier New" w:cs="Courier New"/>
+        </w:rPr>
+      </w:pPr>
+    </w:p>
+    <w:p>
+      <w:pPr>
+        <w:spacing w:after="0"/>
+        <w:rPr>
+          <w:rFonts w:ascii="Courier New" w:hAnsi="Courier New" w:cs="Courier New"/>
+        </w:rPr>
+      </w:pPr>
+      <w:r>
+        <w:rPr>
+          <w:rFonts w:ascii="Courier New" w:hAnsi="Courier New" w:cs="Courier New"/>
+        </w:rPr>
+        <w:tab/>
+      </w:r>
+    </w:p>
+    <w:p>
+      <w:pPr>
+        <w:spacing w:after="0"/>
+        <w:rPr>
+          <w:rFonts w:ascii="Courier New" w:hAnsi="Courier New" w:cs="Courier New"/>
+        </w:rPr>
+      </w:pPr>
+    </w:p>
+    <w:p>
+      <w:pPr>
+        <w:spacing w:after="0"/>
+        <w:rPr>
+          <w:rFonts w:ascii="Courier New" w:hAnsi="Courier New" w:cs="Courier New"/>
+        </w:rPr>
+      </w:pPr>
+      <w:r>
+        <w:rPr>
+          <w:rFonts w:ascii="Courier New" w:hAnsi="Courier New" w:cs="Courier New"/>
+        </w:rPr>
+        <w:t># feature extraction</w:t>
+      </w:r>
+    </w:p>
+    <w:p>
+      <w:pPr>
+        <w:spacing w:after="0"/>
+        <w:rPr>
+          <w:rFonts w:ascii="Courier New" w:hAnsi="Courier New" w:cs="Courier New"/>
+        </w:rPr>
+      </w:pPr>
+      <w:r>
+        <w:rPr>
+          <w:rFonts w:ascii="Courier New" w:hAnsi="Courier New" w:cs="Courier New"/>
+        </w:rPr>
+        <w:t xml:space="preserve">test = </w:t>
+      </w:r>
+      <w:proofErr w:type="spellStart"/>
+      <w:proofErr w:type="gramStart"/>
+      <w:r>
+        <w:rPr>
+          <w:rFonts w:ascii="Courier New" w:hAnsi="Courier New" w:cs="Courier New"/>
+        </w:rPr>
+        <w:t>SelectKBest</w:t>
+      </w:r>
+      <w:proofErr w:type="spellEnd"/>
+      <w:r>
+        <w:rPr>
+          <w:rFonts w:ascii="Courier New" w:hAnsi="Courier New" w:cs="Courier New"/>
+        </w:rPr>
+        <w:t>(</w:t>
+      </w:r>
+      <w:proofErr w:type="spellStart"/>
+      <w:proofErr w:type="gramEnd"/>
+      <w:r>
+        <w:rPr>
+          <w:rFonts w:ascii="Courier New" w:hAnsi="Courier New" w:cs="Courier New"/>
+        </w:rPr>
+        <w:t>score_func</w:t>
+      </w:r>
+      <w:proofErr w:type="spellEnd"/>
+      <w:r>
+        <w:rPr>
+          <w:rFonts w:ascii="Courier New" w:hAnsi="Courier New" w:cs="Courier New"/>
+        </w:rPr>
+        <w:t>=chi2, k='all',)</w:t>
+      </w:r>
+    </w:p>
+    <w:p>
+      <w:pPr>
+        <w:spacing w:after="0"/>
+        <w:rPr>
+          <w:rFonts w:ascii="Courier New" w:hAnsi="Courier New" w:cs="Courier New"/>
+        </w:rPr>
+      </w:pPr>
+      <w:r>
+        <w:rPr>
+          <w:rFonts w:ascii="Courier New" w:hAnsi="Courier New" w:cs="Courier New"/>
+        </w:rPr>
+        <w:t xml:space="preserve">fit = </w:t>
+      </w:r>
+      <w:proofErr w:type="spellStart"/>
+      <w:r>
+        <w:rPr>
+          <w:rFonts w:ascii="Courier New" w:hAnsi="Courier New" w:cs="Courier New"/>
+        </w:rPr>
+        <w:t>test.fit</w:t>
+      </w:r>
+      <w:proofErr w:type="spellEnd"/>
+      <w:r>
+        <w:rPr>
+          <w:rFonts w:ascii="Courier New" w:hAnsi="Courier New" w:cs="Courier New"/>
+        </w:rPr>
+        <w:t>(</w:t>
+      </w:r>
+      <w:proofErr w:type="spellStart"/>
+      <w:proofErr w:type="gramStart"/>
+      <w:r>
+        <w:rPr>
+          <w:rFonts w:ascii="Courier New" w:hAnsi="Courier New" w:cs="Courier New"/>
+        </w:rPr>
+        <w:t>data,EVcharge</w:t>
+      </w:r>
+      <w:proofErr w:type="spellEnd"/>
+      <w:proofErr w:type="gramEnd"/>
+      <w:r>
+        <w:rPr>
+          <w:rFonts w:ascii="Courier New" w:hAnsi="Courier New" w:cs="Courier New"/>
+        </w:rPr>
+        <w:t>)</w:t>
+      </w:r>
+    </w:p>
+    <w:p>
+      <w:pPr>
+        <w:spacing w:after="0"/>
+        <w:rPr>
+          <w:rFonts w:ascii="Courier New" w:hAnsi="Courier New" w:cs="Courier New"/>
+        </w:rPr>
+      </w:pPr>
+    </w:p>
+    <w:p>
+      <w:pPr>
+        <w:spacing w:after="0"/>
+        <w:rPr>
+          <w:rFonts w:ascii="Courier New" w:hAnsi="Courier New" w:cs="Courier New"/>
+        </w:rPr>
+      </w:pPr>
+      <w:r>
+        <w:rPr>
+          <w:rFonts w:ascii="Courier New" w:hAnsi="Courier New" w:cs="Courier New"/>
+        </w:rPr>
+        <w:t>#</w:t>
+      </w:r>
+      <w:proofErr w:type="spellStart"/>
+      <w:r>
+        <w:rPr>
+          <w:rFonts w:ascii="Courier New" w:hAnsi="Courier New" w:cs="Courier New"/>
+        </w:rPr>
+        <w:t>pandas.set_</w:t>
+      </w:r>
+      <w:proofErr w:type="gramStart"/>
+      <w:r>
+        <w:rPr>
+          <w:rFonts w:ascii="Courier New" w:hAnsi="Courier New" w:cs="Courier New"/>
+        </w:rPr>
+        <w:t>option</w:t>
+      </w:r>
+      <w:proofErr w:type="spellEnd"/>
+      <w:r>
+        <w:rPr>
+          <w:rFonts w:ascii="Courier New" w:hAnsi="Courier New" w:cs="Courier New"/>
+        </w:rPr>
+        <w:t>(</w:t>
+      </w:r>
+      <w:proofErr w:type="gramEnd"/>
+      <w:r>
+        <w:rPr>
+          <w:rFonts w:ascii="Courier New" w:hAnsi="Courier New" w:cs="Courier New"/>
+        </w:rPr>
+        <w:t>'</w:t>
+      </w:r>
+      <w:proofErr w:type="spellStart"/>
+      <w:r>
+        <w:rPr>
+          <w:rFonts w:ascii="Courier New" w:hAnsi="Courier New" w:cs="Courier New"/>
+        </w:rPr>
+        <w:t>display.float_format</w:t>
+      </w:r>
+      <w:proofErr w:type="spellEnd"/>
+      <w:r>
+        <w:rPr>
+          <w:rFonts w:ascii="Courier New" w:hAnsi="Courier New" w:cs="Courier New"/>
+        </w:rPr>
+        <w:t>', lambda x: '%.3f' % x)</w:t>
+      </w:r>
+    </w:p>
+    <w:p>
+      <w:pPr>
+        <w:spacing w:after="0"/>
+        <w:rPr>
+          <w:rFonts w:ascii="Courier New" w:hAnsi="Courier New" w:cs="Courier New"/>
+        </w:rPr>
+      </w:pPr>
+      <w:r>
+        <w:rPr>
+          <w:rFonts w:ascii="Courier New" w:hAnsi="Courier New" w:cs="Courier New"/>
+        </w:rPr>
+        <w:t># summarize scores</w:t>
+      </w:r>
+    </w:p>
+    <w:p>
+      <w:pPr>
+        <w:spacing w:after="0"/>
+        <w:rPr>
+          <w:rFonts w:ascii="Courier New" w:hAnsi="Courier New" w:cs="Courier New"/>
+        </w:rPr>
+      </w:pPr>
+      <w:proofErr w:type="spellStart"/>
+      <w:r>
+        <w:rPr>
+          <w:rFonts w:ascii="Courier New" w:hAnsi="Courier New" w:cs="Courier New"/>
+        </w:rPr>
+        <w:t>numpy.set_</w:t>
+      </w:r>
+      <w:proofErr w:type="gramStart"/>
+      <w:r>
+        <w:rPr>
+          <w:rFonts w:ascii="Courier New" w:hAnsi="Courier New" w:cs="Courier New"/>
+        </w:rPr>
+        <w:t>printoptions</w:t>
+      </w:r>
+      <w:proofErr w:type="spellEnd"/>
+      <w:r>
+        <w:rPr>
+          <w:rFonts w:ascii="Courier New" w:hAnsi="Courier New" w:cs="Courier New"/>
+        </w:rPr>
+        <w:t>(</w:t>
+      </w:r>
+      <w:proofErr w:type="gramEnd"/>
+      <w:r>
+        <w:rPr>
+          <w:rFonts w:ascii="Courier New" w:hAnsi="Courier New" w:cs="Courier New"/>
+        </w:rPr>
+        <w:t>precision=3, suppress=True)</w:t>
+      </w:r>
+    </w:p>
+    <w:p>
+      <w:pPr>
+        <w:spacing w:after="0"/>
+        <w:rPr>
+          <w:rFonts w:ascii="Courier New" w:hAnsi="Courier New" w:cs="Courier New"/>
+        </w:rPr>
+      </w:pPr>
+      <w:r>
+        <w:rPr>
+          <w:rFonts w:ascii="Courier New" w:hAnsi="Courier New" w:cs="Courier New"/>
+        </w:rPr>
+        <w:t>print(</w:t>
+      </w:r>
+      <w:proofErr w:type="spellStart"/>
+      <w:proofErr w:type="gramStart"/>
+      <w:r>
+        <w:rPr>
+          <w:rFonts w:ascii="Courier New" w:hAnsi="Courier New" w:cs="Courier New"/>
+        </w:rPr>
+        <w:t>fit.scores</w:t>
+      </w:r>
+      <w:proofErr w:type="spellEnd"/>
+      <w:proofErr w:type="gramEnd"/>
+      <w:r>
+        <w:rPr>
+          <w:rFonts w:ascii="Courier New" w:hAnsi="Courier New" w:cs="Courier New"/>
+        </w:rPr>
+        <w:t>_)</w:t>
+      </w:r>
+    </w:p>
+    <w:p>
+      <w:pPr>
+        <w:spacing w:after="0"/>
+        <w:rPr>
+          <w:rFonts w:ascii="Courier New" w:hAnsi="Courier New" w:cs="Courier New"/>
+        </w:rPr>
+      </w:pPr>
+    </w:p>
+    <w:p>
+      <w:pPr>
+        <w:spacing w:after="0"/>
+        <w:rPr>
+          <w:rFonts w:ascii="Courier New" w:hAnsi="Courier New" w:cs="Courier New"/>
+        </w:rPr>
+      </w:pPr>
+      <w:r>
+        <w:rPr>
+          <w:rFonts w:ascii="Courier New" w:hAnsi="Courier New" w:cs="Courier New"/>
+        </w:rPr>
+        <w:t xml:space="preserve">features = </w:t>
+      </w:r>
+      <w:proofErr w:type="spellStart"/>
+      <w:proofErr w:type="gramStart"/>
+      <w:r>
+        <w:rPr>
+          <w:rFonts w:ascii="Courier New" w:hAnsi="Courier New" w:cs="Courier New"/>
+        </w:rPr>
+        <w:t>fit.transform</w:t>
+      </w:r>
+      <w:proofErr w:type="spellEnd"/>
+      <w:proofErr w:type="gramEnd"/>
+      <w:r>
+        <w:rPr>
+          <w:rFonts w:ascii="Courier New" w:hAnsi="Courier New" w:cs="Courier New"/>
+        </w:rPr>
+        <w:t>(data)</w:t>
+      </w:r>
+    </w:p>
+    <w:p>
+      <w:pPr>
+        <w:pBdr>
+          <w:bottom w:val="single" w:sz="6" w:space="1" w:color="auto"/>
+        </w:pBdr>
+        <w:spacing w:after="0"/>
+        <w:rPr>
+          <w:rFonts w:ascii="Courier New" w:hAnsi="Courier New" w:cs="Courier New"/>
+        </w:rPr>
+      </w:pPr>
+    </w:p>
+    <w:p>
+      <w:pPr>
+        <w:spacing w:after="0"/>
+        <w:rPr>
+          <w:rFonts w:ascii="Courier New" w:hAnsi="Courier New" w:cs="Courier New"/>
+        </w:rPr>
+      </w:pPr>
+      <w:r>
+        <w:rPr>
+          <w:rFonts w:ascii="Courier New" w:hAnsi="Courier New" w:cs="Courier New"/>
+        </w:rPr>
+        <w:t>#</w:t>
+      </w:r>
+      <w:r>
+        <w:rPr>
+          <w:rFonts w:ascii="Courier New" w:hAnsi="Courier New" w:cs="Courier New"/>
+        </w:rPr>
+        <w:tab/>
+        <w:t>time (minute of the day)</w:t>
+      </w:r>
+      <w:r>
+        <w:rPr>
+          <w:rFonts w:ascii="Courier New" w:hAnsi="Courier New" w:cs="Courier New"/>
+        </w:rPr>
+        <w:tab/>
+      </w:r>
+      <w:r>
+        <w:rPr>
+          <w:rFonts w:ascii="Courier New" w:hAnsi="Courier New" w:cs="Courier New"/>
+        </w:rPr>
+        <w:tab/>
+        <w:t>Total Electricity Consumption</w:t>
+      </w:r>
+    </w:p>
+    <w:p>
+      <w:pPr>
+        <w:spacing w:after="0"/>
+        <w:rPr>
+          <w:rFonts w:ascii="Courier New" w:hAnsi="Courier New" w:cs="Courier New"/>
+        </w:rPr>
+      </w:pPr>
+      <w:r>
+        <w:rPr>
+          <w:rFonts w:ascii="Courier New" w:hAnsi="Courier New" w:cs="Courier New"/>
+        </w:rPr>
+        <w:t xml:space="preserve">weights = </w:t>
+      </w:r>
+      <w:proofErr w:type="gramStart"/>
+      <w:r>
+        <w:rPr>
+          <w:rFonts w:ascii="Courier New" w:hAnsi="Courier New" w:cs="Courier New"/>
+        </w:rPr>
+        <w:t>[  339287.492</w:t>
+      </w:r>
+      <w:proofErr w:type="gramEnd"/>
+      <w:r>
+        <w:rPr>
+          <w:rFonts w:ascii="Courier New" w:hAnsi="Courier New" w:cs="Courier New"/>
+        </w:rPr>
+        <w:t xml:space="preserve"> </w:t>
+      </w:r>
+      <w:r>
+        <w:rPr>
+          <w:rFonts w:ascii="Courier New" w:hAnsi="Courier New" w:cs="Courier New"/>
+        </w:rPr>
+        <w:tab/>
+      </w:r>
+      <w:r>
+        <w:rPr>
+          <w:rFonts w:ascii="Courier New" w:hAnsi="Courier New" w:cs="Courier New"/>
+        </w:rPr>
+        <w:tab/>
+      </w:r>
+      <w:r>
+        <w:rPr>
+          <w:rFonts w:ascii="Courier New" w:hAnsi="Courier New" w:cs="Courier New"/>
+        </w:rPr>
+        <w:tab/>
+      </w:r>
+      <w:r>
+        <w:rPr>
+          <w:rFonts w:ascii="Courier New" w:hAnsi="Courier New" w:cs="Courier New"/>
+        </w:rPr>
+        <w:tab/>
+      </w:r>
+      <w:r>
+        <w:rPr>
+          <w:rFonts w:ascii="Courier New" w:hAnsi="Courier New" w:cs="Courier New"/>
+        </w:rPr>
+        <w:t>23670375.544]</w:t>
+      </w:r>
+    </w:p>
+    <w:p>
+      <w:pPr>
+        <w:spacing w:after="0"/>
+        <w:rPr>
+          <w:rFonts w:ascii="Courier New" w:hAnsi="Courier New" w:cs="Courier New"/>
+        </w:rPr>
+      </w:pPr>
+    </w:p>
+    <w:p>
+      <w:pPr>
+        <w:spacing w:after="0"/>
+        <w:rPr>
+          <w:rFonts w:cstheme="minorHAnsi"/>
+        </w:rPr>
+      </w:pPr>
+      <w:r>
+        <w:rPr>
+          <w:rFonts w:cstheme="minorHAnsi"/>
+        </w:rPr>
         <w:t>4.</w:t>
       </w:r>
     </w:p>
     <w:p>
       <w:pPr>
         <w:spacing w:after="0"/>
-      </w:pPr>
-      <w:r>
-        <w:t>Yes. You can likely infer gas heating and electric from each other. You can infer what the next hour of data is going to look like from the last hour, you can infer what the next day of data is going to look like from the previous day, or previous same day of the week. There is likely a lot of correlation from between, heating, cooling, and fans.</w:t>
-      </w:r>
-    </w:p>
-    <w:p>
-      <w:pPr>
-        <w:spacing w:after="0"/>
-      </w:pPr>
-      <w:r>
-        <w:t>5.</w:t>
-      </w:r>
-    </w:p>
-    <w:p>
-      <w:pPr>
-        <w:spacing w:after="0"/>
-      </w:pPr>
-      <w:r>
-        <w:t>I would like to do a project on identifying if customers have EVs or batteries at their home. But since this data doesn’t specify this, I would not be able to train the data. So, I could either use this data and run it through a model to simulate normal usage of a customer with an EV or Battery, or I could change the project. If I wanted to do a forecasting project, I would start looking at what variables, are correlated and use an FFT to determine periodicity. I would also look to see if there are correlations between different cities or load types, to see if there are other features that normally aren’t used, and if during different times of day different variables have different weights.</w:t>
-      </w:r>
-    </w:p>
-    <w:p>
-      <w:pPr>
-        <w:spacing w:after="0"/>
-      </w:pPr>
-    </w:p>
-    <w:p>
-      <w:pPr>
-        <w:spacing w:after="0"/>
-      </w:pPr>
-    </w:p>
-    <w:p>
-      <w:pPr>
-        <w:spacing w:after="0"/>
-      </w:pPr>
-    </w:p>
-    <w:p>
-      <w:pPr>
-        <w:spacing w:after="0"/>
-      </w:pPr>
-      <w:r>
-        <w:t>Problem 6:</w:t>
-      </w:r>
-    </w:p>
-    <w:p>
-      <w:pPr>
-        <w:spacing w:after="0"/>
-      </w:pPr>
-      <w:r>
-        <w:t>1.</w:t>
-      </w:r>
-    </w:p>
-    <w:p>
-      <w:pPr>
-        <w:spacing w:after="0"/>
-      </w:pPr>
-      <w:r>
-        <w:t>Filter method looks at each variable independently and determines weights of those variables correlating to the data. The highest rated variables are then used. The wrapper method looks at sets of variables to see which set can describe the data best, so the variables are not looked at independently.</w:t>
-      </w:r>
-    </w:p>
-    <w:p>
-      <w:pPr>
-        <w:spacing w:after="0"/>
-      </w:pPr>
-      <w:r>
-        <w:t>2.</w:t>
-      </w:r>
-    </w:p>
-    <w:p>
-      <w:pPr>
-        <w:spacing w:after="0"/>
-      </w:pPr>
-      <w:r>
-        <w:t>I would use the filter method first to</w:t>
-      </w:r>
-      <w:r>
-        <w:t xml:space="preserve"> determin</w:t>
-      </w:r>
-      <w:r>
-        <w:t>e</w:t>
-      </w:r>
-      <w:r>
-        <w:t xml:space="preserve"> some sort of correlation from my inputs to output, </w:t>
-      </w:r>
-      <w:r>
-        <w:t>but then I</w:t>
-      </w:r>
-      <w:r>
-        <w:t xml:space="preserve"> would probably use the wrapper method. This tends to be more accurate </w:t>
-      </w:r>
-      <w:r>
-        <w:t>and</w:t>
-      </w:r>
-      <w:r>
-        <w:t xml:space="preserve"> since there aren’t a ton of variables</w:t>
-      </w:r>
-      <w:r>
-        <w:t>, a wrapper function would</w:t>
-      </w:r>
-      <w:r>
-        <w:t xml:space="preserve"> remain</w:t>
-      </w:r>
-      <w:r>
-        <w:t xml:space="preserve"> be computationally efficient. </w:t>
-      </w:r>
-    </w:p>
-    <w:p>
-      <w:pPr>
-        <w:spacing w:after="0"/>
-      </w:pPr>
-      <w:r>
-        <w:t>3.</w:t>
-      </w:r>
-    </w:p>
-    <w:p>
-      <w:pPr>
-        <w:spacing w:after="0"/>
-      </w:pPr>
-      <w:r>
-        <w:t>Currently the archive is offline.</w:t>
-      </w:r>
-    </w:p>
-    <w:p>
-      <w:pPr>
-        <w:spacing w:after="0"/>
-      </w:pPr>
-      <w:r>
-        <w:t>4.</w:t>
-      </w:r>
-    </w:p>
-    <w:p>
-      <w:pPr>
-        <w:spacing w:after="0"/>
-      </w:pPr>
-      <w:r>
-        <w:t>https://machinelearningmastery.com/feature-selection-machine-learning-python/</w:t>
+        <w:rPr>
+          <w:rFonts w:cstheme="minorHAnsi"/>
+        </w:rPr>
+      </w:pPr>
+      <w:r>
+        <w:rPr>
+          <w:rFonts w:cstheme="minorHAnsi"/>
+        </w:rPr>
+        <w:t>In the excel file, I added the EV consumption</w:t>
+      </w:r>
+      <w:r>
+        <w:rPr>
+          <w:rFonts w:cstheme="minorHAnsi"/>
+        </w:rPr>
+        <w:t xml:space="preserve"> of vehicle 1</w:t>
+      </w:r>
+      <w:r>
+        <w:rPr>
+          <w:rFonts w:cstheme="minorHAnsi"/>
+        </w:rPr>
+        <w:t xml:space="preserve"> to a household </w:t>
+      </w:r>
+      <w:r>
+        <w:rPr>
+          <w:rFonts w:cstheme="minorHAnsi"/>
+        </w:rPr>
+        <w:t xml:space="preserve">1 </w:t>
+      </w:r>
+      <w:r>
+        <w:rPr>
+          <w:rFonts w:cstheme="minorHAnsi"/>
+        </w:rPr>
+        <w:t>consumption</w:t>
+      </w:r>
+      <w:r>
+        <w:rPr>
+          <w:rFonts w:cstheme="minorHAnsi"/>
+        </w:rPr>
+        <w:t xml:space="preserve"> to create a total</w:t>
+      </w:r>
+      <w:r>
+        <w:rPr>
+          <w:rFonts w:cstheme="minorHAnsi"/>
+        </w:rPr>
+        <w:t>. Then I imported the dataset into python. I e</w:t>
       </w:r>
       <w:bookmarkStart w:id="0" w:name="_GoBack"/>
       <w:bookmarkEnd w:id="0"/>
-    </w:p>
-    <w:p>
-      <w:pPr>
-        <w:spacing w:after="0"/>
-      </w:pPr>
-      <w:r>
-        <w:t>5.</w:t>
-      </w:r>
-    </w:p>
-    <w:p>
-      <w:pPr>
-        <w:spacing w:after="0"/>
-      </w:pPr>
-    </w:p>
-    <w:p>
-      <w:pPr>
-        <w:spacing w:after="0"/>
-      </w:pPr>
-      <w:r>
-        <w:t>Problem 7:</w:t>
-      </w:r>
-    </w:p>
-    <w:p>
-      <w:pPr>
-        <w:spacing w:after="0"/>
-      </w:pPr>
-      <w:r>
-        <w:t>1.</w:t>
-      </w:r>
-    </w:p>
-    <w:p>
-      <w:pPr>
-        <w:spacing w:after="0"/>
-      </w:pPr>
-      <w:r>
-        <w:t xml:space="preserve">Same as problem 5. </w:t>
-      </w:r>
-    </w:p>
-    <w:p>
-      <w:pPr>
-        <w:spacing w:after="0"/>
-      </w:pPr>
-      <w:hyperlink r:id="rId17" w:history="1">
-        <w:r>
-          <w:rPr>
-            <w:rStyle w:val="Hyperlink"/>
-          </w:rPr>
-          <w:t>https://data.nrel.gov/submissions/69</w:t>
-        </w:r>
-      </w:hyperlink>
-    </w:p>
-    <w:p>
-      <w:pPr>
-        <w:spacing w:after="0"/>
-      </w:pPr>
-      <w:r>
-        <w:t>2.</w:t>
-      </w:r>
-    </w:p>
-    <w:p>
-      <w:pPr>
-        <w:spacing w:after="0"/>
-      </w:pPr>
-      <w:r>
-        <w:t xml:space="preserve">To simplify the problem the of this little homework assignment I will only be doing this to tell if the EV that is known to reside at a house begins charging or stops charging. </w:t>
-      </w:r>
-    </w:p>
-    <w:p>
-      <w:pPr>
-        <w:spacing w:after="0"/>
-      </w:pPr>
-    </w:p>
-    <w:p>
-      <w:pPr>
-        <w:spacing w:after="0"/>
-      </w:pPr>
-      <w:r>
-        <w:t xml:space="preserve">Features:  total electricity consumption, time, change of load from last 10-minute interval (slope from last charge), change of slope from last 20-minute charge, </w:t>
-      </w:r>
-      <w:r>
-        <w:t xml:space="preserve">change (slope) of electric consumption from last hour, electric consumption </w:t>
-      </w:r>
-      <w:r>
-        <w:t xml:space="preserve">difference from previous day at same time, </w:t>
-      </w:r>
-      <w:r>
-        <w:t xml:space="preserve">electric consumption </w:t>
-      </w:r>
-      <w:r>
-        <w:t>difference from previous wee</w:t>
-      </w:r>
-      <w:r>
-        <w:t xml:space="preserve">k at same day and time. </w:t>
-      </w:r>
-    </w:p>
-    <w:p>
-      <w:pPr>
-        <w:spacing w:after="0"/>
-      </w:pPr>
-    </w:p>
-    <w:p>
-      <w:pPr>
-        <w:spacing w:after="0"/>
-      </w:pPr>
-      <w:r>
-        <w:lastRenderedPageBreak/>
-        <w:t>For this assignment to simplify the data extraction required I will look at the following features to see their correlation:  total electricity consumption, time, change of load from last 10-minute interval (slope from last energy consumption)</w:t>
-      </w:r>
-    </w:p>
-    <w:p>
-      <w:pPr>
-        <w:spacing w:after="0"/>
-      </w:pPr>
-      <w:r>
-        <w:t>3.</w:t>
-      </w:r>
-    </w:p>
-    <w:p>
-      <w:pPr>
-        <w:spacing w:after="0"/>
-      </w:pPr>
+      <w:r>
+        <w:rPr>
+          <w:rFonts w:cstheme="minorHAnsi"/>
+        </w:rPr>
+        <w:t>xtract the minute of the day from the dataset. My input array (data) was minutes, and total consumption. My output data array (</w:t>
+      </w:r>
+      <w:proofErr w:type="spellStart"/>
+      <w:r>
+        <w:rPr>
+          <w:rFonts w:cstheme="minorHAnsi"/>
+        </w:rPr>
+        <w:t>EVcharge</w:t>
+      </w:r>
+      <w:proofErr w:type="spellEnd"/>
+      <w:r>
+        <w:rPr>
+          <w:rFonts w:cstheme="minorHAnsi"/>
+        </w:rPr>
+        <w:t>) was the charging data from the EV. Then I used a chi2 to weight the two inputs to the output. The was correlation to both the inputs was then printed out.</w:t>
+      </w:r>
+    </w:p>
+    <w:p>
+      <w:pPr>
+        <w:spacing w:after="0"/>
+        <w:rPr>
+          <w:rFonts w:cstheme="minorHAnsi"/>
+        </w:rPr>
+      </w:pPr>
+      <w:r>
+        <w:rPr>
+          <w:rFonts w:cstheme="minorHAnsi"/>
+        </w:rPr>
+        <w:t xml:space="preserve">It seems that there is a stronger correlation to </w:t>
+      </w:r>
+      <w:r>
+        <w:rPr>
+          <w:rFonts w:cstheme="minorHAnsi"/>
+        </w:rPr>
+        <w:t>the sum of the electricity than to the minute of the day, but the weights are both very strong.</w:t>
+      </w:r>
+    </w:p>
+    <w:p>
+      <w:pPr>
+        <w:spacing w:after="0"/>
+        <w:rPr>
+          <w:rFonts w:cstheme="minorHAnsi"/>
+        </w:rPr>
+      </w:pPr>
+      <w:r>
+        <w:rPr>
+          <w:rFonts w:cstheme="minorHAnsi"/>
+        </w:rPr>
+        <w:t xml:space="preserve">I wanted to use the change in consumption, but chi2 is only for non-negative values. I plan on using this data for my </w:t>
+      </w:r>
+      <w:proofErr w:type="gramStart"/>
+      <w:r>
+        <w:rPr>
+          <w:rFonts w:cstheme="minorHAnsi"/>
+        </w:rPr>
+        <w:t>project, and</w:t>
+      </w:r>
+      <w:proofErr w:type="gramEnd"/>
+      <w:r>
+        <w:rPr>
+          <w:rFonts w:cstheme="minorHAnsi"/>
+        </w:rPr>
+        <w:t xml:space="preserve"> will spend more time creating and analyzing other inputs (mentioned in question 5), and use many different feature selection methods.</w:t>
+      </w:r>
+      <w:r>
+        <w:rPr>
+          <w:rFonts w:cstheme="minorHAnsi"/>
+        </w:rPr>
+        <w:t xml:space="preserve"> It would also be interesting to test other households, to see how if the time feature changes.</w:t>
+      </w:r>
     </w:p>
     <w:sectPr>
       <w:pgSz w:w="12240" w:h="15840"/>

</xml_diff>